<commit_message>
preview lan switch / multiple data fixed
</commit_message>
<xml_diff>
--- a/test.docx
+++ b/test.docx
@@ -1178,16 +1178,6 @@
                                   <w:r>
                                     <w:t xml:space="preserve"/>
                                   </w:r>
-                                  <w:r>
-                                    <w:t xml:space="preserve"> </w:t>
-                                  </w:r>
-                                  <w:r>
-                                    <w:rPr>
-                                      <w:rFonts w:hint="eastAsia"/>
-                                      <w:lang w:eastAsia="zh-TW"/>
-                                    </w:rPr>
-                                    <w:t xml:space="preserve">箱</w:t>
-                                  </w:r>
                                 </w:p>
                               </w:tc>
                               <w:tc>
@@ -1209,8 +1199,18 @@
                                   <w:vAlign w:val="center"/>
                                 </w:tcPr>
                                 <w:p>
+                                  <w:pPr>
+                                    <w:rPr>
+                                      <w:rFonts w:hint="eastAsia"/>
+                                      <w:lang w:eastAsia="zh-TW"/>
+                                    </w:rPr>
+                                  </w:pPr>
                                   <w:r>
-                                    <w:t xml:space="preserve">m²</w:t>
+                                    <w:rPr>
+                                      <w:rFonts w:hint="eastAsia"/>
+                                      <w:lang w:eastAsia="zh-TW"/>
+                                    </w:rPr>
+                                    <w:t xml:space="preserve">箱</w:t>
                                   </w:r>
                                 </w:p>
                               </w:tc>
@@ -1936,16 +1936,6 @@
                             <w:r>
                               <w:t xml:space="preserve"/>
                             </w:r>
-                            <w:r>
-                              <w:t xml:space="preserve"> </w:t>
-                            </w:r>
-                            <w:r>
-                              <w:rPr>
-                                <w:rFonts w:hint="eastAsia"/>
-                                <w:lang w:eastAsia="zh-TW"/>
-                              </w:rPr>
-                              <w:t xml:space="preserve">箱</w:t>
-                            </w:r>
                           </w:p>
                         </w:tc>
                         <w:tc>
@@ -1967,8 +1957,18 @@
                             <w:vAlign w:val="center"/>
                           </w:tcPr>
                           <w:p>
-                            <w:r>
-                              <w:t xml:space="preserve">m²</w:t>
+                            <w:pPr>
+                              <w:rPr>
+                                <w:rFonts w:hint="eastAsia"/>
+                                <w:lang w:eastAsia="zh-TW"/>
+                              </w:rPr>
+                            </w:pPr>
+                            <w:r>
+                              <w:rPr>
+                                <w:rFonts w:hint="eastAsia"/>
+                                <w:lang w:eastAsia="zh-TW"/>
+                              </w:rPr>
+                              <w:t xml:space="preserve">箱</w:t>
                             </w:r>
                           </w:p>
                         </w:tc>

</xml_diff>